<commit_message>
Created android project and updated high_level
</commit_message>
<xml_diff>
--- a/High_level.docx
+++ b/High_level.docx
@@ -6,11 +6,9 @@
       <w:pPr>
         <w:pStyle w:val="Heading1"/>
       </w:pPr>
-      <w:proofErr w:type="spellStart"/>
       <w:r>
         <w:t>GetTogether</w:t>
       </w:r>
-      <w:proofErr w:type="spellEnd"/>
     </w:p>
     <w:p/>
     <w:p>
@@ -55,15 +53,7 @@
     <w:p>
       <w:r>
         <w:tab/>
-        <w:t xml:space="preserve">While services exist that allow for events to be created and people to join, it is hard to find exactly what you are looking for exactly when you want it. With </w:t>
-      </w:r>
-      <w:proofErr w:type="spellStart"/>
-      <w:r>
-        <w:t>GetTogether</w:t>
-      </w:r>
-      <w:proofErr w:type="spellEnd"/>
-      <w:r>
-        <w:t>.</w:t>
+        <w:t>While services exist that allow for events to be created and people to join, it is hard to find exactly what you are looking for exactly when you want it. With GetTogether.</w:t>
       </w:r>
     </w:p>
     <w:p/>
@@ -111,9 +101,261 @@
       <w:r>
         <w:tab/>
       </w:r>
+      <w:r>
+        <w:t>Event Search:</w:t>
+      </w:r>
+    </w:p>
+    <w:p>
+      <w:r>
+        <w:tab/>
+      </w:r>
+      <w:r>
+        <w:tab/>
+        <w:t>A user can search for events by typ</w:t>
+      </w:r>
+      <w:r>
+        <w:t>e, category, start time, distance, or do a wildcard search based on past events that the user attended. The search results will display on either a map or as a list, based on user choice.</w:t>
+      </w:r>
+    </w:p>
+    <w:p>
+      <w:pPr>
+        <w:pStyle w:val="Heading4"/>
+      </w:pPr>
+      <w:r>
+        <w:tab/>
+        <w:t>GetTogether now:</w:t>
+      </w:r>
+    </w:p>
+    <w:p>
+      <w:r>
+        <w:tab/>
+      </w:r>
+      <w:r>
+        <w:tab/>
+        <w:t>If a user wants to find something, anything, to do in a hurry, a search will be conducted using the search radius and desired start time +/- a few minutes.</w:t>
+      </w:r>
+    </w:p>
+    <w:p/>
+    <w:p>
+      <w:pPr>
+        <w:pStyle w:val="Heading3"/>
+      </w:pPr>
+      <w:r>
+        <w:t>Details:</w:t>
+      </w:r>
+    </w:p>
+    <w:p/>
+    <w:p>
+      <w:pPr>
+        <w:pStyle w:val="Heading4"/>
+      </w:pPr>
+      <w:r>
+        <w:lastRenderedPageBreak/>
+        <w:tab/>
+      </w:r>
+      <w:r>
+        <w:tab/>
+        <w:t>List of features that need implementing:</w:t>
+      </w:r>
+    </w:p>
+    <w:p>
+      <w:pPr>
+        <w:pStyle w:val="Heading5"/>
+      </w:pPr>
+      <w:r>
+        <w:tab/>
+      </w:r>
+      <w:r>
+        <w:tab/>
+      </w:r>
+      <w:r>
+        <w:tab/>
+        <w:t>Classes:</w:t>
+      </w:r>
+    </w:p>
+    <w:p>
+      <w:r>
+        <w:tab/>
+      </w:r>
+      <w:r>
+        <w:tab/>
+      </w:r>
+      <w:r>
+        <w:tab/>
+      </w:r>
+      <w:r>
+        <w:tab/>
+        <w:t>Event</w:t>
+      </w:r>
+    </w:p>
+    <w:p>
+      <w:r>
+        <w:tab/>
+      </w:r>
+      <w:r>
+        <w:tab/>
+      </w:r>
+      <w:r>
+        <w:tab/>
+      </w:r>
+      <w:r>
+        <w:tab/>
+        <w:t>User</w:t>
+      </w:r>
+    </w:p>
+    <w:p>
+      <w:r>
+        <w:tab/>
+      </w:r>
+      <w:r>
+        <w:tab/>
+      </w:r>
+      <w:r>
+        <w:tab/>
+      </w:r>
+      <w:r>
+        <w:tab/>
+        <w:t>Search</w:t>
+      </w:r>
       <w:bookmarkStart w:id="0" w:name="_GoBack"/>
       <w:bookmarkEnd w:id="0"/>
     </w:p>
+    <w:p>
+      <w:r>
+        <w:tab/>
+      </w:r>
+      <w:r>
+        <w:tab/>
+      </w:r>
+      <w:r>
+        <w:tab/>
+      </w:r>
+      <w:r>
+        <w:tab/>
+        <w:t>Search_results</w:t>
+      </w:r>
+    </w:p>
+    <w:p>
+      <w:pPr>
+        <w:pStyle w:val="Heading5"/>
+      </w:pPr>
+      <w:r>
+        <w:tab/>
+      </w:r>
+      <w:r>
+        <w:tab/>
+      </w:r>
+      <w:r>
+        <w:tab/>
+        <w:t>API’s needed</w:t>
+      </w:r>
+    </w:p>
+    <w:p>
+      <w:r>
+        <w:tab/>
+      </w:r>
+      <w:r>
+        <w:tab/>
+      </w:r>
+      <w:r>
+        <w:tab/>
+      </w:r>
+      <w:r>
+        <w:tab/>
+        <w:t>Google Maps</w:t>
+      </w:r>
+    </w:p>
+    <w:p>
+      <w:r>
+        <w:tab/>
+      </w:r>
+      <w:r>
+        <w:tab/>
+      </w:r>
+      <w:r>
+        <w:tab/>
+      </w:r>
+      <w:r>
+        <w:tab/>
+        <w:t>Facebook login</w:t>
+      </w:r>
+    </w:p>
+    <w:p>
+      <w:r>
+        <w:tab/>
+      </w:r>
+      <w:r>
+        <w:tab/>
+      </w:r>
+      <w:r>
+        <w:tab/>
+      </w:r>
+      <w:r>
+        <w:tab/>
+        <w:t>Write to calendar</w:t>
+      </w:r>
+    </w:p>
+    <w:p>
+      <w:r>
+        <w:tab/>
+      </w:r>
+      <w:r>
+        <w:tab/>
+      </w:r>
+      <w:r>
+        <w:tab/>
+      </w:r>
+      <w:r>
+        <w:tab/>
+        <w:t>Location services</w:t>
+      </w:r>
+    </w:p>
+    <w:p>
+      <w:pPr>
+        <w:pStyle w:val="Heading5"/>
+      </w:pPr>
+      <w:r>
+        <w:tab/>
+      </w:r>
+      <w:r>
+        <w:tab/>
+      </w:r>
+      <w:r>
+        <w:tab/>
+        <w:t>Backend</w:t>
+      </w:r>
+    </w:p>
+    <w:p>
+      <w:r>
+        <w:tab/>
+      </w:r>
+      <w:r>
+        <w:tab/>
+      </w:r>
+      <w:r>
+        <w:tab/>
+      </w:r>
+      <w:r>
+        <w:tab/>
+        <w:t>Users</w:t>
+      </w:r>
+    </w:p>
+    <w:p>
+      <w:r>
+        <w:tab/>
+      </w:r>
+      <w:r>
+        <w:tab/>
+      </w:r>
+      <w:r>
+        <w:tab/>
+      </w:r>
+      <w:r>
+        <w:tab/>
+        <w:t>Events</w:t>
+      </w:r>
+    </w:p>
+    <w:p/>
     <w:p>
       <w:r>
         <w:tab/>
@@ -613,6 +855,26 @@
       <w:color w:val="2F5496" w:themeColor="accent1" w:themeShade="BF"/>
     </w:rPr>
   </w:style>
+  <w:style w:type="paragraph" w:styleId="Heading5">
+    <w:name w:val="heading 5"/>
+    <w:basedOn w:val="Normal"/>
+    <w:next w:val="Normal"/>
+    <w:link w:val="Heading5Char"/>
+    <w:uiPriority w:val="9"/>
+    <w:unhideWhenUsed/>
+    <w:qFormat/>
+    <w:rsid w:val="00CA707F"/>
+    <w:pPr>
+      <w:keepNext/>
+      <w:keepLines/>
+      <w:spacing w:before="40" w:after="0"/>
+      <w:outlineLvl w:val="4"/>
+    </w:pPr>
+    <w:rPr>
+      <w:rFonts w:asciiTheme="majorHAnsi" w:eastAsiaTheme="majorEastAsia" w:hAnsiTheme="majorHAnsi" w:cstheme="majorBidi"/>
+      <w:color w:val="2F5496" w:themeColor="accent1" w:themeShade="BF"/>
+    </w:rPr>
+  </w:style>
   <w:style w:type="character" w:default="1" w:styleId="DefaultParagraphFont">
     <w:name w:val="Default Paragraph Font"/>
     <w:uiPriority w:val="1"/>
@@ -689,6 +951,17 @@
       <w:rFonts w:asciiTheme="majorHAnsi" w:eastAsiaTheme="majorEastAsia" w:hAnsiTheme="majorHAnsi" w:cstheme="majorBidi"/>
       <w:i/>
       <w:iCs/>
+      <w:color w:val="2F5496" w:themeColor="accent1" w:themeShade="BF"/>
+    </w:rPr>
+  </w:style>
+  <w:style w:type="character" w:customStyle="1" w:styleId="Heading5Char">
+    <w:name w:val="Heading 5 Char"/>
+    <w:basedOn w:val="DefaultParagraphFont"/>
+    <w:link w:val="Heading5"/>
+    <w:uiPriority w:val="9"/>
+    <w:rsid w:val="00CA707F"/>
+    <w:rPr>
+      <w:rFonts w:asciiTheme="majorHAnsi" w:eastAsiaTheme="majorEastAsia" w:hAnsiTheme="majorHAnsi" w:cstheme="majorBidi"/>
       <w:color w:val="2F5496" w:themeColor="accent1" w:themeShade="BF"/>
     </w:rPr>
   </w:style>

</xml_diff>

<commit_message>
Review of high level
</commit_message>
<xml_diff>
--- a/High_level.docx
+++ b/High_level.docx
@@ -6,9 +6,11 @@
       <w:pPr>
         <w:pStyle w:val="Heading1"/>
       </w:pPr>
+      <w:proofErr w:type="spellStart"/>
       <w:r>
         <w:t>GetTogether</w:t>
       </w:r>
+      <w:proofErr w:type="spellEnd"/>
     </w:p>
     <w:p/>
     <w:p>
@@ -28,7 +30,10 @@
         <w:t>Description:</w:t>
       </w:r>
     </w:p>
-    <w:p/>
+    <w:p>
+      <w:bookmarkStart w:id="0" w:name="_GoBack"/>
+    </w:p>
+    <w:bookmarkEnd w:id="0"/>
     <w:p>
       <w:r>
         <w:tab/>
@@ -53,8 +58,25 @@
     <w:p>
       <w:r>
         <w:tab/>
-        <w:t>While services exist that allow for events to be created and people to join, it is hard to find exactly what you are looking for exactly when you want it. With GetTogether.</w:t>
-      </w:r>
+        <w:t>While services exist that allow for events to be created and people to join, it is hard to find exactly what you are looking for exactly whe</w:t>
+      </w:r>
+      <w:r>
+        <w:t xml:space="preserve">n you want it. </w:t>
+      </w:r>
+      <w:r>
+        <w:rPr>
+          <w:highlight w:val="yellow"/>
+        </w:rPr>
+        <w:t xml:space="preserve">With </w:t>
+      </w:r>
+      <w:proofErr w:type="spellStart"/>
+      <w:r>
+        <w:rPr>
+          <w:highlight w:val="yellow"/>
+        </w:rPr>
+        <w:t>GetTogether</w:t>
+      </w:r>
+      <w:proofErr w:type="spellEnd"/>
     </w:p>
     <w:p/>
     <w:p>
@@ -82,6 +104,11 @@
       </w:r>
     </w:p>
     <w:p>
+      <w:pPr>
+        <w:rPr>
+          <w:color w:val="FF0000"/>
+        </w:rPr>
+      </w:pPr>
       <w:r>
         <w:tab/>
       </w:r>
@@ -92,8 +119,16 @@
       <w:r>
         <w:t>include some details such as start time, meeting location, expected duration, intensity, and a short description of the event. The event will then appear on the map for other users who are interested in that type of activity.</w:t>
       </w:r>
-    </w:p>
-    <w:p/>
+      <w:r>
+        <w:t xml:space="preserve"> </w:t>
+      </w:r>
+      <w:r>
+        <w:rPr>
+          <w:color w:val="FF0000"/>
+        </w:rPr>
+        <w:t>Include something about creating an event that same day</w:t>
+      </w:r>
+    </w:p>
     <w:p>
       <w:pPr>
         <w:pStyle w:val="Heading4"/>
@@ -123,7 +158,14 @@
       </w:pPr>
       <w:r>
         <w:tab/>
-        <w:t>GetTogether now:</w:t>
+      </w:r>
+      <w:proofErr w:type="spellStart"/>
+      <w:r>
+        <w:t>GetTogether</w:t>
+      </w:r>
+      <w:proofErr w:type="spellEnd"/>
+      <w:r>
+        <w:t xml:space="preserve"> now:</w:t>
       </w:r>
     </w:p>
     <w:p>
@@ -217,23 +259,25 @@
         <w:tab/>
         <w:t>Search</w:t>
       </w:r>
-      <w:bookmarkStart w:id="0" w:name="_GoBack"/>
-      <w:bookmarkEnd w:id="0"/>
-    </w:p>
-    <w:p>
-      <w:r>
-        <w:tab/>
-      </w:r>
-      <w:r>
-        <w:tab/>
-      </w:r>
-      <w:r>
-        <w:tab/>
-      </w:r>
-      <w:r>
-        <w:tab/>
+    </w:p>
+    <w:p>
+      <w:r>
+        <w:tab/>
+      </w:r>
+      <w:r>
+        <w:tab/>
+      </w:r>
+      <w:r>
+        <w:tab/>
+      </w:r>
+      <w:r>
+        <w:tab/>
+      </w:r>
+      <w:proofErr w:type="spellStart"/>
+      <w:r>
         <w:t>Search_results</w:t>
       </w:r>
+      <w:proofErr w:type="spellEnd"/>
     </w:p>
     <w:p>
       <w:pPr>

</xml_diff>